<commit_message>
Scenari Problem Statement aggiornati
</commit_message>
<xml_diff>
--- a/Moduli partecipanti & proposta/PROBLEM STATEMENT.docx
+++ b/Moduli partecipanti & proposta/PROBLEM STATEMENT.docx
@@ -23,14 +23,12 @@
           <w:b/>
         </w:rPr>
       </w:pPr>
-      <w:proofErr w:type="spellStart"/>
       <w:r>
         <w:rPr>
           <w:b/>
         </w:rPr>
         <w:t>Problem</w:t>
       </w:r>
-      <w:proofErr w:type="spellEnd"/>
     </w:p>
     <w:p>
       <w:r>
@@ -39,23 +37,7 @@
     </w:p>
     <w:p>
       <w:r>
-        <w:t xml:space="preserve">Il successo di </w:t>
-      </w:r>
-      <w:proofErr w:type="spellStart"/>
-      <w:r>
-        <w:t>Zalando</w:t>
-      </w:r>
-      <w:proofErr w:type="spellEnd"/>
-      <w:r>
-        <w:t xml:space="preserve"> o di altri siti di e-commerce specializzati, sottolinea l’esigenza di una nicchia di utenti ad avere un mercato frammentato, a discapito dei grandi colossi general-</w:t>
-      </w:r>
-      <w:proofErr w:type="spellStart"/>
-      <w:r>
-        <w:t>purpose</w:t>
-      </w:r>
-      <w:proofErr w:type="spellEnd"/>
-      <w:r>
-        <w:t>.</w:t>
+        <w:t>Il successo di Zalando o di altri siti di e-commerce specializzati, sottolinea l’esigenza di una nicchia di utenti ad avere un mercato frammentato, a discapito dei grandi colossi general-purpose.</w:t>
       </w:r>
     </w:p>
     <w:p>
@@ -93,14 +75,12 @@
           <w:b/>
         </w:rPr>
       </w:pPr>
-      <w:proofErr w:type="spellStart"/>
       <w:r>
         <w:rPr>
           <w:b/>
         </w:rPr>
         <w:t>Objectives</w:t>
       </w:r>
-      <w:proofErr w:type="spellEnd"/>
     </w:p>
     <w:p>
       <w:r>
@@ -138,158 +118,203 @@
           <w:b/>
         </w:rPr>
       </w:pPr>
-      <w:proofErr w:type="spellStart"/>
-      <w:r>
-        <w:rPr>
-          <w:b/>
-        </w:rPr>
-        <w:t>Example</w:t>
-      </w:r>
-      <w:proofErr w:type="spellEnd"/>
-      <w:r>
-        <w:rPr>
-          <w:b/>
-        </w:rPr>
+      <w:r>
+        <w:rPr>
+          <w:b/>
+        </w:rPr>
+        <w:t>Example scenarios</w:t>
+      </w:r>
+    </w:p>
+    <w:p>
+      <w:r>
+        <w:rPr>
+          <w:b/>
+        </w:rPr>
+        <w:t xml:space="preserve">Ricerca di un </w:t>
+      </w:r>
+      <w:r>
+        <w:rPr>
+          <w:b/>
+        </w:rPr>
+        <w:t xml:space="preserve">prodotto: </w:t>
+      </w:r>
+      <w:r>
+        <w:t>Beatrice</w:t>
+      </w:r>
+      <w:r>
         <w:t xml:space="preserve"> </w:t>
       </w:r>
-      <w:proofErr w:type="spellStart"/>
-      <w:r>
-        <w:rPr>
-          <w:b/>
-        </w:rPr>
-        <w:t>scenarios</w:t>
-      </w:r>
-      <w:proofErr w:type="spellEnd"/>
-    </w:p>
-    <w:p>
-      <w:r>
-        <w:rPr>
-          <w:b/>
-        </w:rPr>
-        <w:t xml:space="preserve">Ricerca di un </w:t>
-      </w:r>
-      <w:r>
-        <w:rPr>
-          <w:b/>
-        </w:rPr>
-        <w:t xml:space="preserve">prodotto: </w:t>
-      </w:r>
-      <w:r>
-        <w:t>Beatrice</w:t>
-      </w:r>
-      <w:r>
-        <w:t xml:space="preserve"> vuole comprare</w:t>
-      </w:r>
-      <w:r>
-        <w:t xml:space="preserve"> un paio di occhiali </w:t>
-      </w:r>
-      <w:proofErr w:type="spellStart"/>
+      <w:r>
+        <w:t>ha intenzione di</w:t>
+      </w:r>
+      <w:r>
+        <w:t xml:space="preserve"> comprare</w:t>
+      </w:r>
+      <w:r>
+        <w:t xml:space="preserve"> un paio di occhiali RayBan </w:t>
+      </w:r>
+      <w:r>
+        <w:t xml:space="preserve">con le lenti blu specchiate </w:t>
+      </w:r>
+      <w:r>
+        <w:t xml:space="preserve">al </w:t>
+      </w:r>
+      <w:r>
+        <w:t>suo fidanzato Luca. Si collega al sito e nella barra di ricerca in alto scrive</w:t>
+      </w:r>
+      <w:r>
+        <w:t xml:space="preserve"> </w:t>
+      </w:r>
+      <w:r>
+        <w:t>“</w:t>
+      </w:r>
       <w:r>
         <w:t>RayBan</w:t>
       </w:r>
-      <w:proofErr w:type="spellEnd"/>
-      <w:r>
-        <w:t xml:space="preserve"> al </w:t>
-      </w:r>
-      <w:r>
-        <w:t>suo fidanzato Luca. Accede</w:t>
-      </w:r>
-      <w:r>
-        <w:t xml:space="preserve"> al sito, scrive </w:t>
-      </w:r>
-      <w:r>
-        <w:t xml:space="preserve">nell’apposita barra di ricerca </w:t>
-      </w:r>
-      <w:proofErr w:type="spellStart"/>
-      <w:r>
-        <w:t>RayBan</w:t>
-      </w:r>
-      <w:proofErr w:type="spellEnd"/>
+      <w:r>
+        <w:t>”.</w:t>
+      </w:r>
       <w:r>
         <w:t xml:space="preserve"> </w:t>
       </w:r>
       <w:r>
-        <w:t>e,</w:t>
-      </w:r>
-      <w:r>
-        <w:t xml:space="preserve"> una volta premuto invio, ottiene i primi risultati. Nella pagina successiva alla ricerca Beatrice, ha la possibilità di specificare ulteriori vincoli per raffinare la ricerca, ad esempio </w:t>
-      </w:r>
-      <w:proofErr w:type="spellStart"/>
-      <w:r>
-        <w:t>RayBan</w:t>
-      </w:r>
-      <w:proofErr w:type="spellEnd"/>
-      <w:r>
-        <w:t xml:space="preserve"> con lenti sfumate blu; dopo aver selezionato i campi desiderati nella pagina compariranno i nuovi risultati.</w:t>
-      </w:r>
-    </w:p>
-    <w:p>
-      <w:r>
-        <w:rPr>
-          <w:b/>
-        </w:rPr>
-        <w:t>Aggiunta di un prodotto nel carrello:</w:t>
-      </w:r>
-      <w:r>
-        <w:rPr>
-          <w:b/>
-        </w:rPr>
-        <w:t xml:space="preserve"> </w:t>
-      </w:r>
-      <w:r>
-        <w:t>Beatrice una volta trovati gli occhiali decide di salvarli per poter continuare gli acquisti. Per fare ciò una volta trovati il paio di occhiali che preferisce clicca sul loro nome dall’elenco. Beatrice nota che nel fare ciò vengono mostrate anche altre info sull’occhiale. Per aggiungere l’articolo al carrello clicca sull’opzione “aggiungi al carrello” affianco ai dati tecnici. Beatrice potrà notare che il numero all’interno del simbolo del carrello in altro a destra è stato incrementato, per verificarlo potrà anche cliccare sull’icona che a sua volta mostrerà il carrello.</w:t>
-      </w:r>
-    </w:p>
-    <w:p>
-      <w:r>
-        <w:rPr>
-          <w:b/>
-        </w:rPr>
-        <w:t>Completare un acquisto:</w:t>
-      </w:r>
-      <w:r>
-        <w:rPr>
-          <w:b/>
-        </w:rPr>
-        <w:t xml:space="preserve"> </w:t>
-      </w:r>
-      <w:r>
-        <w:t>Soddisfatta degli articoli scelti ed inseriti nel carrello Beatrice decide di acquistarli. Dalla pagina principale si assicura di aver effettuato il login, se necessario lo esegue. A questo punto clicca sul l’icona del carrello sulla barra in alto a destra. Dopo aver ricontrollato che sono presenti tutti gli articoli di cui ha bisogno clicca in basso a destra sul pulsante “Procedi con l’ordine”. Una nuova pagina è mostrata, Beatrice ora deve scegliere il metodo di pagamento, può inserire un metodo già associato al suo account o crearne uno nuovo.</w:t>
-      </w:r>
-      <w:r>
-        <w:t xml:space="preserve"> Una volta scelti o inseriti i dati Beatrice clicca sul pulsante “Procedi con l’ordine” in basso a destra. La pagina che viene mostrata permette a Beatrice d’inserire l’indirizzo di spedizione (o di sceglierne uno già salvato, come avviene per i metodi di pagamenti). Si termina l’operazione facendo click sul pulsante “Completa ordine”, se l’operazione avviene con successo viene visualizzata una notifica a centro schermo.</w:t>
-      </w:r>
-    </w:p>
-    <w:p>
-      <w:pPr>
-        <w:rPr>
-          <w:u w:val="single"/>
-        </w:rPr>
-      </w:pPr>
-      <w:r>
-        <w:rPr>
-          <w:b/>
-        </w:rPr>
-        <w:t>Inserire un prodotto nel catalogo:</w:t>
-      </w:r>
-      <w:r>
-        <w:rPr>
-          <w:b/>
-        </w:rPr>
-        <w:t xml:space="preserve"> </w:t>
-      </w:r>
-      <w:r>
-        <w:t xml:space="preserve">L’amministratore Marco è intenzionato ad aggiornare la quantità di un articolo mostrata dal sistema. In primis Marco si assicura di aver effettuato la login con il suo account di amministratore. Poi esegue la ricerca inserendo il nome o altre caratteristiche dell’articolo da aggiornare. Tra i risultati trova l’articolo scelto e clicca sul nome. Nella schermata mostrata affianco alle informazioni </w:t>
-      </w:r>
-      <w:r>
-        <w:lastRenderedPageBreak/>
-        <w:t xml:space="preserve">sull’articolo a centro pagina è presente un campo “Quantità” modificabile. Marco modifica il numero e clicca sul pulsante “Salva” posto al di sotto del campo modificato. </w:t>
-      </w:r>
-      <w:r>
-        <w:t>Una notifica avvisa marco del successo dell’operazione che a questo punto termina.</w:t>
+        <w:t xml:space="preserve">Beatrice preme invio ed una pagina contenente i primi risultati viene mostrata. Ora Beatrice cerca di raffinare la ricerca per trovare esattamente l’articolo che vuole, quindi nella barra di sinistra inserisce nel campo “Colore della lente” il colore “blu” e attiva la spunta “Lente specchiata”. Non appena modifica questi parametri vengono modificati la lista di prodotti si aggiorna e nel nuovo elenco Beatrice trova il primo occhiale con nome “RayBan da sole </w:t>
       </w:r>
       <w:bookmarkStart w:id="0" w:name="_GoBack"/>
       <w:bookmarkEnd w:id="0"/>
+      <w:r>
+        <w:t xml:space="preserve">Mod. XN12”, per avere maggiori informazioni sull’articolo clicca sul nome e viene mostrata una pagina con altre foto e caratteristiche. </w:t>
+      </w:r>
+    </w:p>
+    <w:p>
+      <w:pPr>
+        <w:jc w:val="both"/>
+      </w:pPr>
+      <w:r>
+        <w:rPr>
+          <w:b/>
+        </w:rPr>
+        <w:t>Aggiunta di un prodotto nel carrello</w:t>
+      </w:r>
+      <w:r>
+        <w:rPr>
+          <w:b/>
+        </w:rPr>
+        <w:t xml:space="preserve"> e acquisto</w:t>
+      </w:r>
+      <w:r>
+        <w:rPr>
+          <w:b/>
+        </w:rPr>
+        <w:t>:</w:t>
+      </w:r>
+      <w:r>
+        <w:rPr>
+          <w:b/>
+        </w:rPr>
+        <w:t xml:space="preserve"> </w:t>
+      </w:r>
+      <w:r>
+        <w:t>Beatrice decide di acquistare questi occhiali. Nella pagina descrittiva dell’occhiale in cui si trova al termine della ricerca clicca su “Aggiungi al carrello”</w:t>
+      </w:r>
+      <w:r>
+        <w:t xml:space="preserve"> ed il numero affianco al carrello nella barra superiore del sito sul lato destro passa da 0 ad 1. Ora Beatrice decide di completare l’acquisto quindi dopo aver verificato di aver effettuato il login o la registrazione clicca sul pulsante con il simbolo del carrello in alto a destra. Nella pagina che si carica Beatrice può vedere l’occhiale che ha aggiunto con la relativa quantità, nel suo caso “1”. </w:t>
+      </w:r>
+      <w:r>
+        <w:t xml:space="preserve">Per procedere Beatrice clicca sul pulsante “Procedi con l’ordine” in basso a destra. Una nuova pagina viene mostrata che chiede a Beatrice di scegliere un metodo di pagamento o di inserirne uno nuovo, Beatrice seleziona un nuovo metodo di pagamento e le viene chiesto d’inserire i dati della carta, </w:t>
+      </w:r>
+      <w:r>
+        <w:t>scrive “Beatrice Rossi” nel campo intestatario, “1111222233334444” nel campo del numero della carta, “12/2020” nel campo della data di scadenza e “123” nel campo cvv. Ricontrolla le informazioni e preme su “Procedi con l’ordine in basso a destra”. La nuova pagina caricata le chiede di inserire un indirizzo di spedizione o di sceglierne uno di quelli salvati in precedenza. Beatrice trova il suo indirizzo di casa nell’elenco degli indirizzi salvati in precedenza e lo seleziona, poi clicca su “Termina ordine” in basso a destra per completare l’ordine. Beatrice ritorna alla pagina principale del sito e le viene mostrata una notifica al centro dello schermo che la informa dell’ordine sottomesso con successo.</w:t>
+      </w:r>
+    </w:p>
+    <w:p>
+      <w:pPr>
+        <w:rPr>
+          <w:u w:val="single"/>
+        </w:rPr>
+      </w:pPr>
+      <w:r>
+        <w:rPr>
+          <w:b/>
+        </w:rPr>
+        <w:t>Aggiornare quantità di</w:t>
+      </w:r>
+      <w:r>
+        <w:rPr>
+          <w:b/>
+        </w:rPr>
+        <w:t xml:space="preserve"> un prodotto nel catalogo:</w:t>
+      </w:r>
+      <w:r>
+        <w:rPr>
+          <w:b/>
+        </w:rPr>
+        <w:t xml:space="preserve"> </w:t>
+      </w:r>
+      <w:r>
+        <w:t>L’amministratore Marco è intenzionato ad aggiornare la quantità d</w:t>
+      </w:r>
+      <w:r>
+        <w:t>ell’occhiale “Lindeberg titanium CA11” mostrata dal sistema</w:t>
+      </w:r>
+      <w:r>
+        <w:t xml:space="preserve">. In primis Marco si assicura di aver </w:t>
+      </w:r>
+      <w:r>
+        <w:lastRenderedPageBreak/>
+        <w:t xml:space="preserve">effettuato la login con il suo account di amministratore. Poi esegue la ricerca inserendo il nome </w:t>
+      </w:r>
+      <w:r>
+        <w:t>dell’articolo e premendo invio</w:t>
+      </w:r>
+      <w:r>
+        <w:t>.</w:t>
+      </w:r>
+      <w:r>
+        <w:t xml:space="preserve"> Il primo risultato è esattamente</w:t>
+      </w:r>
+      <w:r>
+        <w:t xml:space="preserve"> l’a</w:t>
+      </w:r>
+      <w:r>
+        <w:t>rticolo che stava cercando</w:t>
+      </w:r>
+      <w:r>
+        <w:t>.</w:t>
+      </w:r>
+      <w:r>
+        <w:t xml:space="preserve"> Con un clic sull’articolo mostrato nella pagina della ricerca viene mostrata la pagina dell’articolo</w:t>
+      </w:r>
+      <w:r>
+        <w:t xml:space="preserve">. Marco </w:t>
+      </w:r>
+      <w:r>
+        <w:t xml:space="preserve">individua il campo “Quantità” sul lato destro della pagina affianco le informazioni tecniche, lo </w:t>
+      </w:r>
+      <w:r>
+        <w:t>modifica</w:t>
+      </w:r>
+      <w:r>
+        <w:t xml:space="preserve"> scrivendo “10” e clicca sul pulsante “Salva” posto al di sotto del campo</w:t>
+      </w:r>
+      <w:r>
+        <w:t xml:space="preserve">. </w:t>
+      </w:r>
+      <w:r>
+        <w:t xml:space="preserve">Una notifica </w:t>
+      </w:r>
+      <w:r>
+        <w:t xml:space="preserve">viene mostrata nella pagina per </w:t>
+      </w:r>
+      <w:r>
+        <w:t>avvisa</w:t>
+      </w:r>
+      <w:r>
+        <w:t>re</w:t>
+      </w:r>
+      <w:r>
+        <w:t xml:space="preserve"> marco del successo dell’operazione che a questo punto termina.</w:t>
+      </w:r>
     </w:p>
     <w:p/>
     <w:p/>

</xml_diff>